<commit_message>
update project part 6
</commit_message>
<xml_diff>
--- a/Thesis_proposal_DươngMinhThành_17521044.docx
+++ b/Thesis_proposal_DươngMinhThành_17521044.docx
@@ -135,7 +135,7 @@
                 </mc:Choice>
                 <mc:Fallback>
                   <w:pict>
-                    <v:line w14:anchorId="435A49DA" id="Line 2" o:spid="_x0000_s1026" style="position:absolute;z-index:251660288;visibility:visible;mso-wrap-style:square;mso-width-percent:0;mso-height-percent:0;mso-wrap-distance-left:9pt;mso-wrap-distance-top:0;mso-wrap-distance-right:9pt;mso-wrap-distance-bottom:0;mso-position-horizontal:absolute;mso-position-horizontal-relative:text;mso-position-vertical:absolute;mso-position-vertical-relative:text;mso-width-percent:0;mso-height-percent:0;mso-width-relative:page;mso-height-relative:page" from="58.2pt,20.55pt" to="202.2pt,20.55pt" o:gfxdata="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"/>
+                    <v:line w14:anchorId="3B12F91B" id="Line 2" o:spid="_x0000_s1026" style="position:absolute;z-index:251660288;visibility:visible;mso-wrap-style:square;mso-width-percent:0;mso-height-percent:0;mso-wrap-distance-left:9pt;mso-wrap-distance-top:0;mso-wrap-distance-right:9pt;mso-wrap-distance-bottom:0;mso-position-horizontal:absolute;mso-position-horizontal-relative:text;mso-position-vertical:absolute;mso-position-vertical-relative:text;mso-width-percent:0;mso-height-percent:0;mso-width-relative:page;mso-height-relative:page" from="58.2pt,20.55pt" to="202.2pt,20.55pt" o:gfxdata="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"/>
                   </w:pict>
                 </mc:Fallback>
               </mc:AlternateContent>
@@ -313,8 +313,6 @@
               </w:rPr>
               <w:t>A</w:t>
             </w:r>
-            <w:bookmarkStart w:id="0" w:name="_GoBack"/>
-            <w:bookmarkEnd w:id="0"/>
             <w:r>
               <w:rPr>
                 <w:b/>
@@ -895,16 +893,8 @@
               <w:rPr>
                 <w:bCs/>
               </w:rPr>
-              <w:t>̣̣̣̣̣̣̣̣̣̣̣̣̣̣̣</w:t>
-            </w:r>
-            <w:proofErr w:type="gramStart"/>
-            <w:r>
-              <w:rPr>
-                <w:bCs/>
-              </w:rPr>
-              <w:t>̣(</w:t>
-            </w:r>
-            <w:proofErr w:type="gramEnd"/>
+              <w:t>̣̣̣̣̣̣̣̣̣̣̣̣̣̣̣̣(</w:t>
+            </w:r>
             <w:r>
               <w:rPr>
                 <w:bCs/>
@@ -915,40 +905,10 @@
               <w:rPr>
                 <w:bCs/>
               </w:rPr>
-              <w:t>),</w:t>
-            </w:r>
-            <w:r>
-              <w:rPr>
-                <w:bCs/>
-              </w:rPr>
-              <w:t xml:space="preserve"> </w:t>
-            </w:r>
-            <w:proofErr w:type="spellStart"/>
-            <w:r>
-              <w:rPr>
-                <w:bCs/>
-              </w:rPr>
-              <w:t>ReactJs</w:t>
-            </w:r>
-            <w:proofErr w:type="spellEnd"/>
-            <w:r>
-              <w:rPr>
-                <w:bCs/>
-              </w:rPr>
-              <w:t>(</w:t>
-            </w:r>
-            <w:r>
-              <w:rPr>
-                <w:bCs/>
-              </w:rPr>
-              <w:t>management web</w:t>
-            </w:r>
-            <w:r>
-              <w:rPr>
-                <w:bCs/>
-              </w:rPr>
               <w:t>)</w:t>
             </w:r>
+            <w:bookmarkStart w:id="0" w:name="_GoBack"/>
+            <w:bookmarkEnd w:id="0"/>
           </w:p>
           <w:p>
             <w:pPr>

</xml_diff>